<commit_message>
Update QUẢN LÝ THƯ VIỆN_Requirement.docx
</commit_message>
<xml_diff>
--- a/QUẢN LÝ THƯ VIỆN_Requirement.docx
+++ b/QUẢN LÝ THƯ VIỆN_Requirement.docx
@@ -3,64 +3,213 @@
 <w:document xmlns:wpc="http://schemas.microsoft.com/office/word/2010/wordprocessingCanvas" xmlns:cx="http://schemas.microsoft.com/office/drawing/2014/chartex" xmlns:cx1="http://schemas.microsoft.com/office/drawing/2015/9/8/chartex" xmlns:cx2="http://schemas.microsoft.com/office/drawing/2015/10/21/chartex" xmlns:cx3="http://schemas.microsoft.com/office/drawing/2016/5/9/chartex" xmlns:cx4="http://schemas.microsoft.com/office/drawing/2016/5/10/chartex" xmlns:cx5="http://schemas.microsoft.com/office/drawing/2016/5/11/chartex" xmlns:cx6="http://schemas.microsoft.com/office/drawing/2016/5/12/chartex" xmlns:cx7="http://schemas.microsoft.com/office/drawing/2016/5/13/chartex" xmlns:cx8="http://schemas.microsoft.com/office/drawing/2016/5/14/chartex" xmlns:mc="http://schemas.openxmlformats.org/markup-compatibility/2006" xmlns:aink="http://schemas.microsoft.com/office/drawing/2016/ink" xmlns:am3d="http://schemas.microsoft.com/office/drawing/2017/model3d" xmlns:o="urn:schemas-microsoft-com:office:office" xmlns:oel="http://schemas.microsoft.com/office/2019/extlst" xmlns:r="http://schemas.openxmlformats.org/officeDocument/2006/relationships" xmlns:m="http://schemas.openxmlformats.org/officeDocument/2006/math" xmlns:v="urn:schemas-microsoft-com:vml" xmlns:wp14="http://schemas.microsoft.com/office/word/2010/wordprocessingDrawing" xmlns:wp="http://schemas.openxmlformats.org/drawingml/2006/wordprocessingDrawing" xmlns:w10="urn:schemas-microsoft-com:office:word" xmlns:w="http://schemas.openxmlformats.org/wordprocessingml/2006/main" xmlns:w14="http://schemas.microsoft.com/office/word/2010/wordml" xmlns:w15="http://schemas.microsoft.com/office/word/2012/wordml" xmlns:w16cex="http://schemas.microsoft.com/office/word/2018/wordml/cex" xmlns:w16cid="http://schemas.microsoft.com/office/word/2016/wordml/cid" xmlns:w16="http://schemas.microsoft.com/office/word/2018/wordml" xmlns:w16du="http://schemas.microsoft.com/office/word/2023/wordml/word16du" xmlns:w16sdtdh="http://schemas.microsoft.com/office/word/2020/wordml/sdtdatahash" xmlns:w16se="http://schemas.microsoft.com/office/word/2015/wordml/symex" xmlns:wpg="http://schemas.microsoft.com/office/word/2010/wordprocessingGroup" xmlns:wpi="http://schemas.microsoft.com/office/word/2010/wordprocessingInk" xmlns:wne="http://schemas.microsoft.com/office/word/2006/wordml" xmlns:wps="http://schemas.microsoft.com/office/word/2010/wordprocessingShape" mc:Ignorable="w14 w15 w16se w16cid w16 w16cex w16sdtdh w16du wp14">
   <w:body>
     <w:p>
-      <w:r>
+      <w:pPr>
+        <w:rPr>
+          <w:b/>
+          <w:bCs/>
+        </w:rPr>
+      </w:pPr>
+      <w:r>
+        <w:rPr>
+          <w:b/>
+          <w:bCs/>
+        </w:rPr>
         <w:t>QUẢN LÝ THƯ VIỆN</w:t>
       </w:r>
-      <w:r>
-        <w:br/>
+    </w:p>
+    <w:p>
+      <w:r>
+        <w:rPr>
+          <w:b/>
+          <w:bCs/>
+        </w:rPr>
+        <w:br/>
+      </w:r>
+      <w:r>
         <w:t>Chức năng cần thiết</w:t>
       </w:r>
       <w:r>
         <w:br/>
+      </w:r>
+      <w:r>
+        <w:rPr>
+          <w:b/>
+          <w:bCs/>
+        </w:rPr>
         <w:t>1. Quản lý sách</w:t>
       </w:r>
       <w:r>
-        <w:br/>
+        <w:rPr>
+          <w:b/>
+          <w:bCs/>
+        </w:rPr>
+        <w:t xml:space="preserve"> (1/2 người)</w:t>
+      </w:r>
+      <w:r>
+        <w:rPr>
+          <w:b/>
+          <w:bCs/>
+        </w:rPr>
+        <w:br/>
+      </w:r>
+      <w:r>
         <w:t>Thêm, sửa, xóa sách: Quản lý thông tin sách bao gồm tên sách, tác giả, thể loại, năm xuất bản, số lượng.</w:t>
       </w:r>
       <w:r>
         <w:br/>
-        <w:t>Tìm kiếm sách: Tìm kiếm sách theo tên, tác giả, thể loại, hoặc mã sách.</w:t>
+        <w:t xml:space="preserve">Tìm kiếm sách: </w:t>
+      </w:r>
+      <w:r>
+        <w:rPr>
+          <w:u w:val="single"/>
+        </w:rPr>
+        <w:t>Tìm kiếm sách theo tên,</w:t>
+      </w:r>
+      <w:r>
+        <w:t xml:space="preserve"> tác giả, thể loại, hoặc mã sách.</w:t>
       </w:r>
       <w:r>
         <w:br/>
         <w:t>Quản lý tồn kho: Theo dõi số lượng sách hiện có trong thư viện.</w:t>
       </w:r>
-      <w:r>
-        <w:br/>
+    </w:p>
+    <w:p>
+      <w:r>
+        <w:br/>
+      </w:r>
+      <w:r>
+        <w:rPr>
+          <w:b/>
+          <w:bCs/>
+        </w:rPr>
         <w:t>2. Quản lý độc giả</w:t>
       </w:r>
       <w:r>
+        <w:rPr>
+          <w:b/>
+          <w:bCs/>
+        </w:rPr>
+        <w:t xml:space="preserve"> </w:t>
+      </w:r>
+      <w:r>
+        <w:rPr>
+          <w:b/>
+          <w:bCs/>
+        </w:rPr>
+        <w:t>(1/2 người)</w:t>
+      </w:r>
+      <w:r>
         <w:br/>
         <w:t>Thêm, sửa, xóa độc giả: Quản lý thông tin độc giả bao gồm tên, địa chỉ, số điện thoại, email.</w:t>
       </w:r>
       <w:r>
         <w:br/>
-        <w:t>Tìm kiếm độc giả: Tìm kiếm độc giả theo tên hoặc mã độc giả.</w:t>
+        <w:t xml:space="preserve">Tìm kiếm độc giả: </w:t>
+      </w:r>
+      <w:r>
+        <w:rPr>
+          <w:u w:val="single"/>
+        </w:rPr>
+        <w:t>Tìm kiếm độc giả theo tên</w:t>
+      </w:r>
+      <w:r>
+        <w:t xml:space="preserve"> </w:t>
+      </w:r>
+      <w:r>
+        <w:t>hoặc mã độc giả.</w:t>
       </w:r>
       <w:r>
         <w:br/>
         <w:t>Lịch sử mượn sách: Theo dõi lịch sử mượn và trả sách của từng độc giả.</w:t>
       </w:r>
-      <w:r>
+    </w:p>
+    <w:p>
+      <w:r>
+        <w:rPr>
+          <w:b/>
+          <w:bCs/>
+        </w:rPr>
         <w:br/>
         <w:t>3. Quản lý mượn trả sách</w:t>
       </w:r>
       <w:r>
-        <w:br/>
-        <w:t>Mượn sách: Ghi nhận thông tin mượn sách bao gồm ngày mượn, ngày trả dự kiến, và độc giả mượn.</w:t>
-      </w:r>
-      <w:r>
-        <w:br/>
-        <w:t>Trả sách: Ghi nhận thông tin trả sách và cập nhật trạng thái sách.</w:t>
+        <w:rPr>
+          <w:b/>
+          <w:bCs/>
+        </w:rPr>
+        <w:t xml:space="preserve"> (2 người)</w:t>
+      </w:r>
+      <w:r>
+        <w:br/>
+      </w:r>
+      <w:r>
+        <w:rPr>
+          <w:b/>
+          <w:bCs/>
+        </w:rPr>
+        <w:t>Mượn sách</w:t>
+      </w:r>
+      <w:r>
+        <w:t>: Ghi nhận thông tin mượn sách bao gồm ngày mượn, ngày trả dự kiến, và độc giả mượn.</w:t>
+      </w:r>
+      <w:r>
+        <w:br/>
+      </w:r>
+      <w:r>
+        <w:rPr>
+          <w:b/>
+          <w:bCs/>
+        </w:rPr>
+        <w:t>Trả sách:</w:t>
+      </w:r>
+      <w:r>
+        <w:t xml:space="preserve"> Ghi nhận thông tin trả sách và cập nhật trạng thái sách</w:t>
+      </w:r>
+      <w:r>
+        <w:t xml:space="preserve"> (nguyên vẹn, cũ rách</w:t>
+      </w:r>
+      <w:r>
+        <w:rPr>
+          <w:b/>
+          <w:bCs/>
+        </w:rPr>
+        <w:t>, trễ hạn</w:t>
+      </w:r>
+      <w:r>
+        <w:t>)</w:t>
       </w:r>
       <w:r>
         <w:br/>
         <w:t>Gia hạn mượn sách: Cho phép gia hạn thời gian mượn sách.</w:t>
       </w:r>
       <w:r>
-        <w:br/>
-        <w:t>4. Quản lý nhân viên</w:t>
+        <w:t xml:space="preserve"> (Optional)</w:t>
+      </w:r>
+    </w:p>
+    <w:p>
+      <w:r>
+        <w:br/>
+      </w:r>
+      <w:r>
+        <w:rPr>
+          <w:b/>
+          <w:bCs/>
+        </w:rPr>
+        <w:t xml:space="preserve">4. Quản lý </w:t>
+      </w:r>
+      <w:r>
+        <w:rPr>
+          <w:b/>
+          <w:bCs/>
+        </w:rPr>
+        <w:t>thủ thư</w:t>
+      </w:r>
+      <w:r>
+        <w:rPr>
+          <w:b/>
+          <w:bCs/>
+        </w:rPr>
+        <w:t>(1/2 người)</w:t>
       </w:r>
       <w:r>
         <w:br/>
@@ -68,14 +217,48 @@
       </w:r>
       <w:r>
         <w:br/>
-        <w:t>Phân quyền: Phân quyền truy cập cho từng nhân viên dựa trên vai trò (quản lý, thủ thư).</w:t>
-      </w:r>
-      <w:r>
-        <w:br/>
+        <w:t>Phân quyền: Phân quyền truy cập cho từng nhân viên dựa trên vai trò (</w:t>
+      </w:r>
+      <w:r>
+        <w:rPr>
+          <w:b/>
+          <w:bCs/>
+        </w:rPr>
+        <w:t>quản lý</w:t>
+      </w:r>
+      <w:r>
+        <w:t>, thủ thư).</w:t>
+      </w:r>
+    </w:p>
+    <w:p>
+      <w:r>
+        <w:br/>
+      </w:r>
+      <w:r>
+        <w:rPr>
+          <w:b/>
+          <w:bCs/>
+        </w:rPr>
         <w:t>5. Báo cáo và thống kê</w:t>
       </w:r>
       <w:r>
-        <w:br/>
+        <w:rPr>
+          <w:b/>
+          <w:bCs/>
+        </w:rPr>
+        <w:t xml:space="preserve"> </w:t>
+      </w:r>
+      <w:r>
+        <w:rPr>
+          <w:b/>
+          <w:bCs/>
+        </w:rPr>
+        <w:t>(1 người)</w:t>
+      </w:r>
+      <w:r>
+        <w:br/>
+      </w:r>
+      <w:r>
         <w:t>Báo cáo mượn trả sách: Báo cáo số lượng sách mượn và trả theo ngày, tuần, tháng, năm.</w:t>
       </w:r>
       <w:r>
@@ -86,11 +269,16 @@
         <w:br/>
         <w:t>Báo cáo độc giả: Thống kê số lượng độc giả mới, số lượng độc giả mượn sách.</w:t>
       </w:r>
+    </w:p>
+    <w:p>
       <w:r>
         <w:br/>
         <w:t>6. Quản lý danh mục</w:t>
       </w:r>
       <w:r>
+        <w:t xml:space="preserve"> (Optional)</w:t>
+      </w:r>
+      <w:r>
         <w:br/>
         <w:t>Thêm, sửa, xóa danh mục: Quản lý các danh mục sách như thể loại, nhà xuất bản.</w:t>
       </w:r>
@@ -98,11 +286,16 @@
         <w:br/>
         <w:t>Tìm kiếm danh mục: Tìm kiếm danh mục theo tên hoặc mã danh mục.</w:t>
       </w:r>
+    </w:p>
+    <w:p>
       <w:r>
         <w:br/>
         <w:t>7. Sao lưu và phục hồi dữ liệu</w:t>
       </w:r>
       <w:r>
+        <w:t xml:space="preserve"> (Optional)</w:t>
+      </w:r>
+      <w:r>
         <w:br/>
         <w:t>Sao lưu dữ liệu: Tạo bản sao lưu dữ liệu định kỳ.</w:t>
       </w:r>
@@ -110,9 +303,25 @@
         <w:br/>
         <w:t>Phục hồi dữ liệu: Khôi phục dữ liệu từ bản sao lưu khi cần thiết.</w:t>
       </w:r>
-      <w:r>
-        <w:br/>
-        <w:t>8. Bảo mật</w:t>
+    </w:p>
+    <w:p>
+      <w:r>
+        <w:br/>
+        <w:t>8</w:t>
+      </w:r>
+      <w:r>
+        <w:rPr>
+          <w:b/>
+          <w:bCs/>
+        </w:rPr>
+        <w:t>. Bảo mật</w:t>
+      </w:r>
+      <w:r>
+        <w:rPr>
+          <w:b/>
+          <w:bCs/>
+        </w:rPr>
+        <w:t>(1/2 người)</w:t>
       </w:r>
       <w:r>
         <w:br/>
@@ -120,9 +329,15 @@
       </w:r>
       <w:r>
         <w:br/>
+      </w:r>
+      <w:r>
+        <w:lastRenderedPageBreak/>
         <w:t>Mã hóa dữ liệu: Mã hóa dữ liệu nhạy cảm để bảo vệ thông tin.</w:t>
       </w:r>
       <w:r>
+        <w:t xml:space="preserve"> (Optional)</w:t>
+      </w:r>
+      <w:r>
         <w:br/>
         <w:t>Người dùng chính</w:t>
       </w:r>
@@ -134,11 +349,87 @@
         <w:br/>
         <w:t>Thủ thư: Nhân viên thư viện, thực hiện các công việc hàng ngày như quản lý sách, quản lý mượn trả sách, và hỗ trợ độc giả.</w:t>
       </w:r>
-      <w:r>
-        <w:br/>
-        <w:t>Độc giả: Người sử dụng dịch vụ của thư viện, mượn và trả sách</w:t>
-      </w:r>
     </w:p>
+    <w:p/>
+    <w:p>
+      <w:pPr>
+        <w:pStyle w:val="ListParagraph"/>
+        <w:numPr>
+          <w:ilvl w:val="0"/>
+          <w:numId w:val="2"/>
+        </w:numPr>
+      </w:pPr>
+      <w:r>
+        <w:t xml:space="preserve"> SQL</w:t>
+      </w:r>
+      <w:r>
+        <w:rPr>
+          <w:b/>
+          <w:bCs/>
+        </w:rPr>
+        <w:t>(1/2 người)</w:t>
+      </w:r>
+    </w:p>
+    <w:p/>
+    <w:p>
+      <w:pPr>
+        <w:pStyle w:val="ListParagraph"/>
+        <w:numPr>
+          <w:ilvl w:val="0"/>
+          <w:numId w:val="2"/>
+        </w:numPr>
+      </w:pPr>
+      <w:r>
+        <w:t xml:space="preserve">GUI </w:t>
+      </w:r>
+      <w:r>
+        <w:rPr>
+          <w:b/>
+          <w:bCs/>
+        </w:rPr>
+        <w:t>(1/2 người)</w:t>
+      </w:r>
+    </w:p>
+    <w:p>
+      <w:pPr>
+        <w:pStyle w:val="ListParagraph"/>
+        <w:numPr>
+          <w:ilvl w:val="0"/>
+          <w:numId w:val="1"/>
+        </w:numPr>
+      </w:pPr>
+    </w:p>
+    <w:p>
+      <w:pPr>
+        <w:rPr>
+          <w:b/>
+          <w:bCs/>
+        </w:rPr>
+      </w:pPr>
+      <w:r>
+        <w:rPr>
+          <w:b/>
+          <w:bCs/>
+        </w:rPr>
+        <w:t>*Quy tắc đặt tên:</w:t>
+      </w:r>
+    </w:p>
+    <w:p>
+      <w:r>
+        <w:t>- Java: chữ cái đầu viết thường, các từ tiếp theo viết hoa (thuThu, muonSach)</w:t>
+      </w:r>
+    </w:p>
+    <w:p>
+      <w:r>
+        <w:t>- Class: Chữ cái đầu viết hoa (DocGia, Sach)</w:t>
+      </w:r>
+    </w:p>
+    <w:p>
+      <w:r>
+        <w:t>- Use English</w:t>
+      </w:r>
+    </w:p>
+    <w:p/>
     <w:sectPr>
       <w:pgSz w:w="12240" w:h="15840"/>
       <w:pgMar w:top="1440" w:right="1440" w:bottom="1440" w:left="1440" w:header="708" w:footer="708" w:gutter="0"/>
@@ -147,6 +438,241 @@
     </w:sectPr>
   </w:body>
 </w:document>
+</file>
+
+<file path=word/numbering.xml><?xml version="1.0" encoding="utf-8"?>
+<w:numbering xmlns:wpc="http://schemas.microsoft.com/office/word/2010/wordprocessingCanvas" xmlns:cx="http://schemas.microsoft.com/office/drawing/2014/chartex" xmlns:cx1="http://schemas.microsoft.com/office/drawing/2015/9/8/chartex" xmlns:cx2="http://schemas.microsoft.com/office/drawing/2015/10/21/chartex" xmlns:cx3="http://schemas.microsoft.com/office/drawing/2016/5/9/chartex" xmlns:cx4="http://schemas.microsoft.com/office/drawing/2016/5/10/chartex" xmlns:cx5="http://schemas.microsoft.com/office/drawing/2016/5/11/chartex" xmlns:cx6="http://schemas.microsoft.com/office/drawing/2016/5/12/chartex" xmlns:cx7="http://schemas.microsoft.com/office/drawing/2016/5/13/chartex" xmlns:cx8="http://schemas.microsoft.com/office/drawing/2016/5/14/chartex" xmlns:mc="http://schemas.openxmlformats.org/markup-compatibility/2006" xmlns:aink="http://schemas.microsoft.com/office/drawing/2016/ink" xmlns:am3d="http://schemas.microsoft.com/office/drawing/2017/model3d" xmlns:o="urn:schemas-microsoft-com:office:office" xmlns:oel="http://schemas.microsoft.com/office/2019/extlst" xmlns:r="http://schemas.openxmlformats.org/officeDocument/2006/relationships" xmlns:m="http://schemas.openxmlformats.org/officeDocument/2006/math" xmlns:v="urn:schemas-microsoft-com:vml" xmlns:wp14="http://schemas.microsoft.com/office/word/2010/wordprocessingDrawing" xmlns:wp="http://schemas.openxmlformats.org/drawingml/2006/wordprocessingDrawing" xmlns:w10="urn:schemas-microsoft-com:office:word" xmlns:w="http://schemas.openxmlformats.org/wordprocessingml/2006/main" xmlns:w14="http://schemas.microsoft.com/office/word/2010/wordml" xmlns:w15="http://schemas.microsoft.com/office/word/2012/wordml" xmlns:w16cex="http://schemas.microsoft.com/office/word/2018/wordml/cex" xmlns:w16cid="http://schemas.microsoft.com/office/word/2016/wordml/cid" xmlns:w16="http://schemas.microsoft.com/office/word/2018/wordml" xmlns:w16du="http://schemas.microsoft.com/office/word/2023/wordml/word16du" xmlns:w16sdtdh="http://schemas.microsoft.com/office/word/2020/wordml/sdtdatahash" xmlns:w16se="http://schemas.microsoft.com/office/word/2015/wordml/symex" xmlns:wpg="http://schemas.microsoft.com/office/word/2010/wordprocessingGroup" xmlns:wpi="http://schemas.microsoft.com/office/word/2010/wordprocessingInk" xmlns:wne="http://schemas.microsoft.com/office/word/2006/wordml" xmlns:wps="http://schemas.microsoft.com/office/word/2010/wordprocessingShape" mc:Ignorable="w14 w15 w16se w16cid w16 w16cex w16sdtdh w16du wp14">
+  <w:abstractNum w:abstractNumId="0" w15:restartNumberingAfterBreak="0">
+    <w:nsid w:val="0CBF2C89"/>
+    <w:multiLevelType w:val="hybridMultilevel"/>
+    <w:tmpl w:val="81DC3D90"/>
+    <w:lvl w:ilvl="0" w:tplc="D5A84FFA">
+      <w:numFmt w:val="bullet"/>
+      <w:lvlText w:val="-"/>
+      <w:lvlJc w:val="left"/>
+      <w:pPr>
+        <w:ind w:left="720" w:hanging="360"/>
+      </w:pPr>
+      <w:rPr>
+        <w:rFonts w:ascii="Times New Roman" w:eastAsiaTheme="minorHAnsi" w:hAnsi="Times New Roman" w:cs="Times New Roman" w:hint="default"/>
+      </w:rPr>
+    </w:lvl>
+    <w:lvl w:ilvl="1" w:tplc="04090003" w:tentative="1">
+      <w:start w:val="1"/>
+      <w:numFmt w:val="bullet"/>
+      <w:lvlText w:val="o"/>
+      <w:lvlJc w:val="left"/>
+      <w:pPr>
+        <w:ind w:left="1440" w:hanging="360"/>
+      </w:pPr>
+      <w:rPr>
+        <w:rFonts w:ascii="Courier New" w:hAnsi="Courier New" w:cs="Courier New" w:hint="default"/>
+      </w:rPr>
+    </w:lvl>
+    <w:lvl w:ilvl="2" w:tplc="04090005" w:tentative="1">
+      <w:start w:val="1"/>
+      <w:numFmt w:val="bullet"/>
+      <w:lvlText w:val=""/>
+      <w:lvlJc w:val="left"/>
+      <w:pPr>
+        <w:ind w:left="2160" w:hanging="360"/>
+      </w:pPr>
+      <w:rPr>
+        <w:rFonts w:ascii="Wingdings" w:hAnsi="Wingdings" w:hint="default"/>
+      </w:rPr>
+    </w:lvl>
+    <w:lvl w:ilvl="3" w:tplc="04090001" w:tentative="1">
+      <w:start w:val="1"/>
+      <w:numFmt w:val="bullet"/>
+      <w:lvlText w:val=""/>
+      <w:lvlJc w:val="left"/>
+      <w:pPr>
+        <w:ind w:left="2880" w:hanging="360"/>
+      </w:pPr>
+      <w:rPr>
+        <w:rFonts w:ascii="Symbol" w:hAnsi="Symbol" w:hint="default"/>
+      </w:rPr>
+    </w:lvl>
+    <w:lvl w:ilvl="4" w:tplc="04090003" w:tentative="1">
+      <w:start w:val="1"/>
+      <w:numFmt w:val="bullet"/>
+      <w:lvlText w:val="o"/>
+      <w:lvlJc w:val="left"/>
+      <w:pPr>
+        <w:ind w:left="3600" w:hanging="360"/>
+      </w:pPr>
+      <w:rPr>
+        <w:rFonts w:ascii="Courier New" w:hAnsi="Courier New" w:cs="Courier New" w:hint="default"/>
+      </w:rPr>
+    </w:lvl>
+    <w:lvl w:ilvl="5" w:tplc="04090005" w:tentative="1">
+      <w:start w:val="1"/>
+      <w:numFmt w:val="bullet"/>
+      <w:lvlText w:val=""/>
+      <w:lvlJc w:val="left"/>
+      <w:pPr>
+        <w:ind w:left="4320" w:hanging="360"/>
+      </w:pPr>
+      <w:rPr>
+        <w:rFonts w:ascii="Wingdings" w:hAnsi="Wingdings" w:hint="default"/>
+      </w:rPr>
+    </w:lvl>
+    <w:lvl w:ilvl="6" w:tplc="04090001" w:tentative="1">
+      <w:start w:val="1"/>
+      <w:numFmt w:val="bullet"/>
+      <w:lvlText w:val=""/>
+      <w:lvlJc w:val="left"/>
+      <w:pPr>
+        <w:ind w:left="5040" w:hanging="360"/>
+      </w:pPr>
+      <w:rPr>
+        <w:rFonts w:ascii="Symbol" w:hAnsi="Symbol" w:hint="default"/>
+      </w:rPr>
+    </w:lvl>
+    <w:lvl w:ilvl="7" w:tplc="04090003" w:tentative="1">
+      <w:start w:val="1"/>
+      <w:numFmt w:val="bullet"/>
+      <w:lvlText w:val="o"/>
+      <w:lvlJc w:val="left"/>
+      <w:pPr>
+        <w:ind w:left="5760" w:hanging="360"/>
+      </w:pPr>
+      <w:rPr>
+        <w:rFonts w:ascii="Courier New" w:hAnsi="Courier New" w:cs="Courier New" w:hint="default"/>
+      </w:rPr>
+    </w:lvl>
+    <w:lvl w:ilvl="8" w:tplc="04090005" w:tentative="1">
+      <w:start w:val="1"/>
+      <w:numFmt w:val="bullet"/>
+      <w:lvlText w:val=""/>
+      <w:lvlJc w:val="left"/>
+      <w:pPr>
+        <w:ind w:left="6480" w:hanging="360"/>
+      </w:pPr>
+      <w:rPr>
+        <w:rFonts w:ascii="Wingdings" w:hAnsi="Wingdings" w:hint="default"/>
+      </w:rPr>
+    </w:lvl>
+  </w:abstractNum>
+  <w:abstractNum w:abstractNumId="1" w15:restartNumberingAfterBreak="0">
+    <w:nsid w:val="3EF31F04"/>
+    <w:multiLevelType w:val="hybridMultilevel"/>
+    <w:tmpl w:val="56487962"/>
+    <w:lvl w:ilvl="0" w:tplc="D9FC3882">
+      <w:numFmt w:val="bullet"/>
+      <w:lvlText w:val=""/>
+      <w:lvlJc w:val="left"/>
+      <w:pPr>
+        <w:ind w:left="720" w:hanging="360"/>
+      </w:pPr>
+      <w:rPr>
+        <w:rFonts w:ascii="Times New Roman" w:eastAsiaTheme="minorHAnsi" w:hAnsi="Times New Roman" w:cs="Times New Roman" w:hint="default"/>
+      </w:rPr>
+    </w:lvl>
+    <w:lvl w:ilvl="1" w:tplc="04090003" w:tentative="1">
+      <w:start w:val="1"/>
+      <w:numFmt w:val="bullet"/>
+      <w:lvlText w:val="o"/>
+      <w:lvlJc w:val="left"/>
+      <w:pPr>
+        <w:ind w:left="1440" w:hanging="360"/>
+      </w:pPr>
+      <w:rPr>
+        <w:rFonts w:ascii="Courier New" w:hAnsi="Courier New" w:cs="Courier New" w:hint="default"/>
+      </w:rPr>
+    </w:lvl>
+    <w:lvl w:ilvl="2" w:tplc="04090005" w:tentative="1">
+      <w:start w:val="1"/>
+      <w:numFmt w:val="bullet"/>
+      <w:lvlText w:val=""/>
+      <w:lvlJc w:val="left"/>
+      <w:pPr>
+        <w:ind w:left="2160" w:hanging="360"/>
+      </w:pPr>
+      <w:rPr>
+        <w:rFonts w:ascii="Wingdings" w:hAnsi="Wingdings" w:hint="default"/>
+      </w:rPr>
+    </w:lvl>
+    <w:lvl w:ilvl="3" w:tplc="04090001" w:tentative="1">
+      <w:start w:val="1"/>
+      <w:numFmt w:val="bullet"/>
+      <w:lvlText w:val=""/>
+      <w:lvlJc w:val="left"/>
+      <w:pPr>
+        <w:ind w:left="2880" w:hanging="360"/>
+      </w:pPr>
+      <w:rPr>
+        <w:rFonts w:ascii="Symbol" w:hAnsi="Symbol" w:hint="default"/>
+      </w:rPr>
+    </w:lvl>
+    <w:lvl w:ilvl="4" w:tplc="04090003" w:tentative="1">
+      <w:start w:val="1"/>
+      <w:numFmt w:val="bullet"/>
+      <w:lvlText w:val="o"/>
+      <w:lvlJc w:val="left"/>
+      <w:pPr>
+        <w:ind w:left="3600" w:hanging="360"/>
+      </w:pPr>
+      <w:rPr>
+        <w:rFonts w:ascii="Courier New" w:hAnsi="Courier New" w:cs="Courier New" w:hint="default"/>
+      </w:rPr>
+    </w:lvl>
+    <w:lvl w:ilvl="5" w:tplc="04090005" w:tentative="1">
+      <w:start w:val="1"/>
+      <w:numFmt w:val="bullet"/>
+      <w:lvlText w:val=""/>
+      <w:lvlJc w:val="left"/>
+      <w:pPr>
+        <w:ind w:left="4320" w:hanging="360"/>
+      </w:pPr>
+      <w:rPr>
+        <w:rFonts w:ascii="Wingdings" w:hAnsi="Wingdings" w:hint="default"/>
+      </w:rPr>
+    </w:lvl>
+    <w:lvl w:ilvl="6" w:tplc="04090001" w:tentative="1">
+      <w:start w:val="1"/>
+      <w:numFmt w:val="bullet"/>
+      <w:lvlText w:val=""/>
+      <w:lvlJc w:val="left"/>
+      <w:pPr>
+        <w:ind w:left="5040" w:hanging="360"/>
+      </w:pPr>
+      <w:rPr>
+        <w:rFonts w:ascii="Symbol" w:hAnsi="Symbol" w:hint="default"/>
+      </w:rPr>
+    </w:lvl>
+    <w:lvl w:ilvl="7" w:tplc="04090003" w:tentative="1">
+      <w:start w:val="1"/>
+      <w:numFmt w:val="bullet"/>
+      <w:lvlText w:val="o"/>
+      <w:lvlJc w:val="left"/>
+      <w:pPr>
+        <w:ind w:left="5760" w:hanging="360"/>
+      </w:pPr>
+      <w:rPr>
+        <w:rFonts w:ascii="Courier New" w:hAnsi="Courier New" w:cs="Courier New" w:hint="default"/>
+      </w:rPr>
+    </w:lvl>
+    <w:lvl w:ilvl="8" w:tplc="04090005" w:tentative="1">
+      <w:start w:val="1"/>
+      <w:numFmt w:val="bullet"/>
+      <w:lvlText w:val=""/>
+      <w:lvlJc w:val="left"/>
+      <w:pPr>
+        <w:ind w:left="6480" w:hanging="360"/>
+      </w:pPr>
+      <w:rPr>
+        <w:rFonts w:ascii="Wingdings" w:hAnsi="Wingdings" w:hint="default"/>
+      </w:rPr>
+    </w:lvl>
+  </w:abstractNum>
+  <w:num w:numId="1" w16cid:durableId="160701747">
+    <w:abstractNumId w:val="1"/>
+  </w:num>
+  <w:num w:numId="2" w16cid:durableId="2015758845">
+    <w:abstractNumId w:val="0"/>
+  </w:num>
+</w:numbering>
 </file>
 
 <file path=word/styles.xml><?xml version="1.0" encoding="utf-8"?>
@@ -753,6 +1279,7 @@
   <w:style w:type="character" w:default="1" w:styleId="DefaultParagraphFont">
     <w:name w:val="Default Paragraph Font"/>
     <w:uiPriority w:val="1"/>
+    <w:semiHidden/>
     <w:unhideWhenUsed/>
   </w:style>
   <w:style w:type="table" w:default="1" w:styleId="TableNormal">

</xml_diff>